<commit_message>
adds theotokia competition sheet
</commit_message>
<xml_diff>
--- a/src/static/advent_competition_answer_key.docx
+++ b/src/static/advent_competition_answer_key.docx
@@ -1996,18 +1996,30 @@
           <w:bCs/>
         </w:rPr>
       </w:pPr>
+    </w:p>
+    <w:p>
+      <w:pPr>
+        <w:jc w:val="center"/>
+        <w:rPr>
+          <w:b/>
+          <w:bCs/>
+          <w:sz w:val="24"/>
+          <w:szCs w:val="24"/>
+        </w:rPr>
+      </w:pPr>
       <w:r>
         <w:rPr>
           <w:noProof/>
         </w:rPr>
+        <w:lastRenderedPageBreak/>
         <w:drawing>
-          <wp:anchor distT="0" distB="0" distL="114300" distR="114300" simplePos="0" relativeHeight="251660288" behindDoc="1" locked="0" layoutInCell="1" allowOverlap="1" wp14:anchorId="0DE78077" wp14:editId="5A011FC4">
+          <wp:anchor distT="0" distB="0" distL="114300" distR="114300" simplePos="0" relativeHeight="251672576" behindDoc="1" locked="0" layoutInCell="1" allowOverlap="1" wp14:anchorId="66BAD3C6" wp14:editId="670CB099">
             <wp:simplePos x="0" y="0"/>
             <wp:positionH relativeFrom="column">
-              <wp:posOffset>6353544</wp:posOffset>
+              <wp:posOffset>6467475</wp:posOffset>
             </wp:positionH>
             <wp:positionV relativeFrom="paragraph">
-              <wp:posOffset>-98720</wp:posOffset>
+              <wp:posOffset>-191135</wp:posOffset>
             </wp:positionV>
             <wp:extent cx="599440" cy="426720"/>
             <wp:effectExtent l="0" t="0" r="0" b="5080"/>
@@ -2063,17 +2075,6 @@
           </wp:anchor>
         </w:drawing>
       </w:r>
-    </w:p>
-    <w:p>
-      <w:pPr>
-        <w:jc w:val="center"/>
-        <w:rPr>
-          <w:b/>
-          <w:bCs/>
-          <w:sz w:val="24"/>
-          <w:szCs w:val="24"/>
-        </w:rPr>
-      </w:pPr>
       <w:r>
         <w:rPr>
           <w:b/>
@@ -2081,7 +2082,6 @@
           <w:sz w:val="24"/>
           <w:szCs w:val="24"/>
         </w:rPr>
-        <w:lastRenderedPageBreak/>
         <w:t>Week 2</w:t>
       </w:r>
     </w:p>
@@ -7124,15 +7124,7 @@
                 <w:sz w:val="24"/>
                 <w:szCs w:val="24"/>
               </w:rPr>
-              <w:t xml:space="preserve"> </w:t>
-            </w:r>
-            <w:r>
-              <w:rPr>
-                <w:rFonts w:ascii="Arial" w:hAnsi="Arial" w:cs="Arial"/>
-                <w:sz w:val="24"/>
-                <w:szCs w:val="24"/>
-              </w:rPr>
-              <w:t>for us in the house of His servant David,</w:t>
+              <w:t xml:space="preserve"> for us in the house of His servant David,</w:t>
             </w:r>
           </w:p>
         </w:tc>

</xml_diff>